<commit_message>
Take logs of CO2
</commit_message>
<xml_diff>
--- a/MVE_Assignment.docx
+++ b/MVE_Assignment.docx
@@ -104,23 +104,13 @@
           <w:lang w:val="en-US"/>
         </w:rPr>
       </w:pPr>
-      <w:proofErr w:type="spellStart"/>
-      <w:r>
-        <w:rPr>
-          <w:i/>
-          <w:iCs/>
-          <w:lang w:val="en-US"/>
-        </w:rPr>
-        <w:t>ment</w:t>
-      </w:r>
-      <w:proofErr w:type="spellEnd"/>
-      <w:r>
-        <w:rPr>
-          <w:i/>
-          <w:iCs/>
-          <w:lang w:val="en-US"/>
-        </w:rPr>
-        <w:t>. Note that the research question should involve at least one climate</w:t>
+      <w:r>
+        <w:rPr>
+          <w:i/>
+          <w:iCs/>
+          <w:lang w:val="en-US"/>
+        </w:rPr>
+        <w:t>ment. Note that the research question should involve at least one climate</w:t>
       </w:r>
     </w:p>
     <w:p>
@@ -617,6 +607,12 @@
         </w:rPr>
         <w:t>first half of the sample the time series seems to be upward trending, while thereafter it is downward trending. Therefore, a structural break seems to be present. Moreover, after taking first differences, the time series appears to be moving around a constant mean of zero and a constant variance. Therefore, we expect the time series to be I(1).</w:t>
       </w:r>
+      <w:r>
+        <w:rPr>
+          <w:lang w:val="en-US"/>
+        </w:rPr>
+        <w:t xml:space="preserve"> To stabilize the distribution we take logarithms of CO2.</w:t>
+      </w:r>
     </w:p>
     <w:p>
       <w:pPr>
@@ -970,116 +966,451 @@
         <w:rPr>
           <w:lang w:val="en-US"/>
         </w:rPr>
-        <w:t xml:space="preserve">. Moreover, the autocorrelation graphs emphasize this hypothesis, showing that there only might be some negative serial correlation in the first lag of the residuals of </w:t>
-      </w:r>
-      <w:proofErr w:type="spellStart"/>
+        <w:t xml:space="preserve">. Moreover, the autocorrelation graphs emphasize this hypothesis, showing that there only might be some negative serial correlation in the first lag of the residuals of mean_temperature and crop_production. However, analyzing the order of integration of the time series we correct for possible serial autocorrelation in the residuals by using the Augmented Dickey-Fuller test, Phillips Perron test, </w:t>
+      </w:r>
+      <w:r>
+        <w:rPr>
+          <w:lang w:val="en-US"/>
+        </w:rPr>
+        <w:t>and KPSS test</w:t>
+      </w:r>
+      <w:r>
+        <w:rPr>
+          <w:lang w:val="en-US"/>
+        </w:rPr>
+        <w:t>.</w:t>
+      </w:r>
+    </w:p>
+    <w:p>
+      <w:pPr>
+        <w:rPr>
+          <w:i/>
+          <w:iCs/>
+          <w:lang w:val="en-US"/>
+        </w:rPr>
+      </w:pPr>
+      <w:r>
+        <w:rPr>
+          <w:i/>
+          <w:iCs/>
+          <w:lang w:val="en-US"/>
+        </w:rPr>
+        <w:t>(iv) Use some other tests that are robust to, for example, structural breaks. You</w:t>
+      </w:r>
+      <w:r>
+        <w:rPr>
+          <w:i/>
+          <w:iCs/>
+          <w:lang w:val="en-US"/>
+        </w:rPr>
+        <w:t xml:space="preserve"> </w:t>
+      </w:r>
+      <w:r>
+        <w:rPr>
+          <w:i/>
+          <w:iCs/>
+          <w:lang w:val="en-US"/>
+        </w:rPr>
+        <w:t>need to find the test from the literature yourself.</w:t>
+      </w:r>
+    </w:p>
+    <w:p>
+      <w:pPr>
+        <w:rPr>
+          <w:lang w:val="en-US"/>
+        </w:rPr>
+      </w:pPr>
+      <w:r>
+        <w:rPr>
+          <w:i/>
+          <w:iCs/>
+          <w:lang w:val="en-US"/>
+        </w:rPr>
+        <w:t>(v) Present the results of the various tests and compare these results.</w:t>
+      </w:r>
+      <w:r>
+        <w:rPr>
+          <w:i/>
+          <w:iCs/>
+          <w:lang w:val="en-US"/>
+        </w:rPr>
+        <w:br/>
+      </w:r>
+    </w:p>
+    <w:p>
+      <w:pPr>
+        <w:rPr>
+          <w:lang w:val="en-US"/>
+        </w:rPr>
+      </w:pPr>
+      <w:r>
+        <w:rPr>
+          <w:lang w:val="en-US"/>
+        </w:rPr>
+        <w:t>Level-data:</w:t>
+      </w:r>
+    </w:p>
+    <w:p>
+      <w:pPr>
+        <w:rPr>
+          <w:lang w:val="en-US"/>
+        </w:rPr>
+      </w:pPr>
+      <w:r>
+        <w:rPr>
+          <w:u w:val="single"/>
+          <w:lang w:val="en-US"/>
+        </w:rPr>
+        <w:t>Crop production</w:t>
+      </w:r>
+      <w:r>
+        <w:rPr>
+          <w:u w:val="single"/>
+          <w:lang w:val="en-US"/>
+        </w:rPr>
+        <w:br/>
+      </w:r>
+      <w:r>
+        <w:rPr>
+          <w:lang w:val="en-US"/>
+        </w:rPr>
+        <w:t>The crop production time series exhibits multiple deterministic components, namely, a constant and a trend. When adjusting for these deterministic components in conducting the unit root tests, most test results indicate that the time series is already stationary I(0). Examining the p-values of the Dickey-Fuller, Augmented Dickey-Fuller</w:t>
+      </w:r>
+      <w:r>
+        <w:rPr>
+          <w:lang w:val="en-US"/>
+        </w:rPr>
+        <w:t>,</w:t>
+      </w:r>
+      <w:r>
+        <w:rPr>
+          <w:lang w:val="en-US"/>
+        </w:rPr>
+        <w:t xml:space="preserve"> and the </w:t>
+      </w:r>
+      <w:r>
+        <w:rPr>
+          <w:lang w:val="en-US"/>
+        </w:rPr>
+        <w:t xml:space="preserve">Phillips Perron tests, these reject the null hypothesis of the presence of a unit root in the time series. </w:t>
+      </w:r>
+      <w:r>
+        <w:rPr>
+          <w:lang w:val="en-US"/>
+        </w:rPr>
+        <w:t>Moreover</w:t>
+      </w:r>
+      <w:r>
+        <w:rPr>
+          <w:lang w:val="en-US"/>
+        </w:rPr>
+        <w:t xml:space="preserve">, the KPSS test </w:t>
+      </w:r>
+      <w:r>
+        <w:rPr>
+          <w:lang w:val="en-US"/>
+        </w:rPr>
+        <w:t xml:space="preserve">fails to </w:t>
+      </w:r>
+      <w:r>
+        <w:rPr>
+          <w:lang w:val="en-US"/>
+        </w:rPr>
+        <w:t xml:space="preserve">reject the null hypothesis of a stationary time series and </w:t>
+      </w:r>
+      <w:r>
+        <w:rPr>
+          <w:lang w:val="en-US"/>
+        </w:rPr>
+        <w:t xml:space="preserve">also </w:t>
+      </w:r>
+      <w:r>
+        <w:rPr>
+          <w:lang w:val="en-US"/>
+        </w:rPr>
+        <w:t xml:space="preserve">suggests </w:t>
+      </w:r>
+      <w:r>
+        <w:rPr>
+          <w:lang w:val="en-US"/>
+        </w:rPr>
+        <w:t>the time series is stationary I(0)</w:t>
+      </w:r>
+      <w:r>
+        <w:rPr>
+          <w:lang w:val="en-US"/>
+        </w:rPr>
+        <w:t>.</w:t>
+      </w:r>
+      <w:r>
+        <w:rPr>
+          <w:lang w:val="en-US"/>
+        </w:rPr>
+        <w:t xml:space="preserve"> </w:t>
+      </w:r>
+      <w:r>
+        <w:rPr>
+          <w:lang w:val="en-US"/>
+        </w:rPr>
+        <w:t>If no compensation is made for deterministic components, it can be inferred from Table X that most tests indicate the presence of a unit root, and the time series is likely I(1). This underscores the importance of correcting for deterministic components in testing for a unit root in the time series.</w:t>
+      </w:r>
+      <w:r>
+        <w:rPr>
+          <w:lang w:val="en-US"/>
+        </w:rPr>
+        <w:t xml:space="preserve"> </w:t>
+      </w:r>
+      <w:r>
+        <w:rPr>
+          <w:lang w:val="en-US"/>
+        </w:rPr>
+        <w:t>The Zivot-Andrews test can be used to test for a unit root in a univariate process in the presence of serial correlation and a single structural break.</w:t>
+      </w:r>
+      <w:r>
+        <w:rPr>
+          <w:lang w:val="en-US"/>
+        </w:rPr>
+        <w:t xml:space="preserve"> Since the crop</w:t>
+      </w:r>
+      <w:r>
+        <w:rPr>
+          <w:lang w:val="en-US"/>
+        </w:rPr>
+        <w:t xml:space="preserve">_production time series does not show a structural </w:t>
+      </w:r>
+      <w:r>
+        <w:rPr>
+          <w:lang w:val="en-US"/>
+        </w:rPr>
+        <w:t>break,</w:t>
+      </w:r>
+      <w:r>
+        <w:rPr>
+          <w:lang w:val="en-US"/>
+        </w:rPr>
+        <w:t xml:space="preserve"> </w:t>
+      </w:r>
+      <w:r>
+        <w:rPr>
+          <w:lang w:val="en-US"/>
+        </w:rPr>
+        <w:t>we omit an elaboration on these test results.</w:t>
+      </w:r>
+    </w:p>
+    <w:p>
+      <w:pPr>
+        <w:rPr>
+          <w:lang w:val="en-US"/>
+        </w:rPr>
+      </w:pPr>
+      <w:r>
+        <w:rPr>
+          <w:u w:val="single"/>
+          <w:lang w:val="en-US"/>
+        </w:rPr>
+        <w:t>Mean temperature</w:t>
+      </w:r>
+      <w:r>
+        <w:rPr>
+          <w:lang w:val="en-US"/>
+        </w:rPr>
+        <w:br/>
+      </w:r>
+      <w:r>
+        <w:rPr>
+          <w:lang w:val="en-US"/>
+        </w:rPr>
+        <w:t xml:space="preserve">The </w:t>
+      </w:r>
+      <w:r>
+        <w:rPr>
+          <w:lang w:val="en-US"/>
+        </w:rPr>
+        <w:t>mean temperature</w:t>
+      </w:r>
+      <w:r>
+        <w:rPr>
+          <w:lang w:val="en-US"/>
+        </w:rPr>
+        <w:t xml:space="preserve"> time series </w:t>
+      </w:r>
+      <w:r>
+        <w:rPr>
+          <w:lang w:val="en-US"/>
+        </w:rPr>
+        <w:t>has</w:t>
+      </w:r>
+      <w:r>
+        <w:rPr>
+          <w:lang w:val="en-US"/>
+        </w:rPr>
+        <w:t xml:space="preserve"> a constant and a trend</w:t>
+      </w:r>
+      <w:r>
+        <w:rPr>
+          <w:lang w:val="en-US"/>
+        </w:rPr>
+        <w:t xml:space="preserve"> as deterministic components</w:t>
+      </w:r>
+      <w:r>
+        <w:rPr>
+          <w:lang w:val="en-US"/>
+        </w:rPr>
+        <w:t xml:space="preserve">. When adjusting for these deterministic components in conducting the unit root tests, </w:t>
+      </w:r>
+      <w:r>
+        <w:rPr>
+          <w:lang w:val="en-US"/>
+        </w:rPr>
+        <w:t>all</w:t>
+      </w:r>
+      <w:r>
+        <w:rPr>
+          <w:lang w:val="en-US"/>
+        </w:rPr>
+        <w:t xml:space="preserve"> test results indicate that the time series is already stationary I(0). Examining the p-values of the Dickey-Fuller, Augmented Dickey-Fuller, and the Phillips Perron tests, these reject the null hypothesis of the presence of a unit root in the time series. Moreover, the KPSS test fails to reject the null hypothesis of a stationary time </w:t>
+      </w:r>
+      <w:r>
+        <w:rPr>
+          <w:lang w:val="en-US"/>
+        </w:rPr>
+        <w:lastRenderedPageBreak/>
+        <w:t xml:space="preserve">series and suggests the time series is stationary I(0). If no compensation is made for deterministic components, it can be inferred from Table X that most tests indicate the presence of a unit root, and the time series is likely I(1). This underscores the importance of correcting for deterministic components in testing for a unit root in the time series. The Zivot-Andrews test can be used to test for a unit root in a univariate process in the presence of serial correlation and a single structural break. Since the </w:t>
+      </w:r>
       <w:r>
         <w:rPr>
           <w:lang w:val="en-US"/>
         </w:rPr>
         <w:t>mean_temperature</w:t>
       </w:r>
-      <w:proofErr w:type="spellEnd"/>
-      <w:r>
-        <w:rPr>
-          <w:lang w:val="en-US"/>
-        </w:rPr>
-        <w:t xml:space="preserve"> and </w:t>
-      </w:r>
-      <w:proofErr w:type="spellStart"/>
-      <w:r>
-        <w:rPr>
-          <w:lang w:val="en-US"/>
-        </w:rPr>
-        <w:t>crop_production</w:t>
-      </w:r>
-      <w:proofErr w:type="spellEnd"/>
-      <w:r>
-        <w:rPr>
-          <w:lang w:val="en-US"/>
-        </w:rPr>
-        <w:t xml:space="preserve">. However, analyzing the order of integration of the time series we correct for possible serial autocorrelation in the residuals by using the Augmented Dickey-Fuller test, Phillips Perron test, </w:t>
-      </w:r>
-      <w:r>
-        <w:rPr>
-          <w:lang w:val="en-US"/>
-        </w:rPr>
-        <w:t>and KPSS test</w:t>
-      </w:r>
-      <w:r>
-        <w:rPr>
-          <w:lang w:val="en-US"/>
-        </w:rPr>
-        <w:t>.</w:t>
-      </w:r>
-    </w:p>
-    <w:p>
-      <w:pPr>
-        <w:rPr>
-          <w:i/>
-          <w:iCs/>
-          <w:lang w:val="en-US"/>
-        </w:rPr>
-      </w:pPr>
-      <w:r>
-        <w:rPr>
-          <w:i/>
-          <w:iCs/>
-          <w:lang w:val="en-US"/>
-        </w:rPr>
-        <w:t>(iv) Use some other tests that are robust to, for example, structural breaks. You</w:t>
-      </w:r>
-      <w:r>
-        <w:rPr>
-          <w:i/>
-          <w:iCs/>
+      <w:r>
+        <w:rPr>
+          <w:lang w:val="en-US"/>
+        </w:rPr>
+        <w:t xml:space="preserve"> time series does not show a structural </w:t>
+      </w:r>
+      <w:r>
+        <w:rPr>
+          <w:lang w:val="en-US"/>
+        </w:rPr>
+        <w:t>break,</w:t>
+      </w:r>
+      <w:r>
+        <w:rPr>
+          <w:lang w:val="en-US"/>
+        </w:rPr>
+        <w:t xml:space="preserve"> we omit an elaboration on these test results.</w:t>
+      </w:r>
+    </w:p>
+    <w:p>
+      <w:pPr>
+        <w:rPr>
+          <w:lang w:val="en-US"/>
+        </w:rPr>
+      </w:pPr>
+      <w:r>
+        <w:rPr>
+          <w:u w:val="single"/>
+          <w:lang w:val="en-US"/>
+        </w:rPr>
+        <w:t>Mean</w:t>
+      </w:r>
+      <w:r>
+        <w:rPr>
+          <w:u w:val="single"/>
+          <w:lang w:val="en-US"/>
+        </w:rPr>
+        <w:t xml:space="preserve"> rainfall</w:t>
+      </w:r>
+      <w:r>
+        <w:rPr>
           <w:lang w:val="en-US"/>
         </w:rPr>
         <w:t xml:space="preserve"> </w:t>
       </w:r>
       <w:r>
         <w:rPr>
-          <w:i/>
-          <w:iCs/>
-          <w:lang w:val="en-US"/>
-        </w:rPr>
-        <w:t>need to find the test from the literature yourself.</w:t>
-      </w:r>
-    </w:p>
-    <w:p>
-      <w:pPr>
-        <w:rPr>
-          <w:lang w:val="en-US"/>
-        </w:rPr>
-      </w:pPr>
-      <w:r>
-        <w:rPr>
-          <w:i/>
-          <w:iCs/>
-          <w:lang w:val="en-US"/>
-        </w:rPr>
-        <w:t>(v) Present the results of the various tests and compare these results.</w:t>
-      </w:r>
-      <w:r>
-        <w:rPr>
-          <w:i/>
-          <w:iCs/>
           <w:lang w:val="en-US"/>
         </w:rPr>
         <w:br/>
       </w:r>
-    </w:p>
-    <w:p>
-      <w:pPr>
-        <w:rPr>
-          <w:lang w:val="en-US"/>
-        </w:rPr>
-      </w:pPr>
-      <w:r>
-        <w:rPr>
-          <w:lang w:val="en-US"/>
-        </w:rPr>
-        <w:t>Level-data:</w:t>
+      <w:r>
+        <w:rPr>
+          <w:lang w:val="en-US"/>
+        </w:rPr>
+        <w:t xml:space="preserve">The </w:t>
+      </w:r>
+      <w:r>
+        <w:rPr>
+          <w:lang w:val="en-US"/>
+        </w:rPr>
+        <w:t xml:space="preserve">mean </w:t>
+      </w:r>
+      <w:r>
+        <w:rPr>
+          <w:lang w:val="en-US"/>
+        </w:rPr>
+        <w:t>rainfall</w:t>
+      </w:r>
+      <w:r>
+        <w:rPr>
+          <w:lang w:val="en-US"/>
+        </w:rPr>
+        <w:t xml:space="preserve"> time series </w:t>
+      </w:r>
+      <w:r>
+        <w:rPr>
+          <w:lang w:val="en-US"/>
+        </w:rPr>
+        <w:t>has</w:t>
+      </w:r>
+      <w:r>
+        <w:rPr>
+          <w:lang w:val="en-US"/>
+        </w:rPr>
+        <w:t xml:space="preserve"> a constant </w:t>
+      </w:r>
+      <w:r>
+        <w:rPr>
+          <w:lang w:val="en-US"/>
+        </w:rPr>
+        <w:t>as deterministic component</w:t>
+      </w:r>
+      <w:r>
+        <w:rPr>
+          <w:lang w:val="en-US"/>
+        </w:rPr>
+        <w:t>. When adjusting for th</w:t>
+      </w:r>
+      <w:r>
+        <w:rPr>
+          <w:lang w:val="en-US"/>
+        </w:rPr>
+        <w:t>i</w:t>
+      </w:r>
+      <w:r>
+        <w:rPr>
+          <w:lang w:val="en-US"/>
+        </w:rPr>
+        <w:t xml:space="preserve">s deterministic component in conducting the unit root tests, </w:t>
+      </w:r>
+      <w:r>
+        <w:rPr>
+          <w:lang w:val="en-US"/>
+        </w:rPr>
+        <w:t>all</w:t>
+      </w:r>
+      <w:r>
+        <w:rPr>
+          <w:lang w:val="en-US"/>
+        </w:rPr>
+        <w:t xml:space="preserve"> test results indicate that the time series is already stationary I(0). Examining the p-values of the Dickey-Fuller, Augmented Dickey-Fuller, and the Phillips Perron tests, these reject the null hypothesis of the presence of a unit root in the time series. Moreover, the KPSS test fails to reject the null hypothesis of a stationary time series and suggests the time series is stationary I(0). </w:t>
+      </w:r>
+      <w:r>
+        <w:rPr>
+          <w:lang w:val="en-US"/>
+        </w:rPr>
+        <w:t>We consider these findings plausible when examining the time series graph of mean rainfall.</w:t>
       </w:r>
     </w:p>
     <w:p>
@@ -1093,11 +1424,10 @@
           <w:u w:val="single"/>
           <w:lang w:val="en-US"/>
         </w:rPr>
-        <w:t>Crop production</w:t>
-      </w:r>
-      <w:r>
-        <w:rPr>
-          <w:u w:val="single"/>
+        <w:t>CO2</w:t>
+      </w:r>
+      <w:r>
+        <w:rPr>
           <w:lang w:val="en-US"/>
         </w:rPr>
         <w:br/>
@@ -1106,73 +1436,7 @@
         <w:rPr>
           <w:lang w:val="en-US"/>
         </w:rPr>
-        <w:t>The crop production time series exhibits multiple deterministic components, namely, a constant and a trend. When adjusting for these deterministic components in conducting the unit root tests, most test results indicate that the time series is already stationary I(0). Examining the p-values of the Dickey-Fuller, Augmented Dickey-Fuller</w:t>
-      </w:r>
-      <w:r>
-        <w:rPr>
-          <w:lang w:val="en-US"/>
-        </w:rPr>
-        <w:t>,</w:t>
-      </w:r>
-      <w:r>
-        <w:rPr>
-          <w:lang w:val="en-US"/>
-        </w:rPr>
-        <w:t xml:space="preserve"> and the </w:t>
-      </w:r>
-      <w:r>
-        <w:rPr>
-          <w:lang w:val="en-US"/>
-        </w:rPr>
-        <w:t xml:space="preserve">Phillips Perron tests, these reject the null hypothesis of the presence of a unit root in the time series. </w:t>
-      </w:r>
-      <w:r>
-        <w:rPr>
-          <w:lang w:val="en-US"/>
-        </w:rPr>
-        <w:t>Moreover</w:t>
-      </w:r>
-      <w:r>
-        <w:rPr>
-          <w:lang w:val="en-US"/>
-        </w:rPr>
-        <w:t xml:space="preserve">, the KPSS test </w:t>
-      </w:r>
-      <w:r>
-        <w:rPr>
-          <w:lang w:val="en-US"/>
-        </w:rPr>
-        <w:t xml:space="preserve">fails to </w:t>
-      </w:r>
-      <w:r>
-        <w:rPr>
-          <w:lang w:val="en-US"/>
-        </w:rPr>
-        <w:t xml:space="preserve">reject the null hypothesis of a stationary time series and </w:t>
-      </w:r>
-      <w:r>
-        <w:rPr>
-          <w:lang w:val="en-US"/>
-        </w:rPr>
-        <w:t xml:space="preserve">also </w:t>
-      </w:r>
-      <w:r>
-        <w:rPr>
-          <w:lang w:val="en-US"/>
-        </w:rPr>
-        <w:t xml:space="preserve">suggests </w:t>
-      </w:r>
-      <w:r>
-        <w:rPr>
-          <w:lang w:val="en-US"/>
-        </w:rPr>
-        <w:t>the time series is stationary I(0)</w:t>
-      </w:r>
-      <w:r>
-        <w:rPr>
-          <w:lang w:val="en-US"/>
-        </w:rPr>
-        <w:t>.</w:t>
+        <w:t>In the first half of the sample the time series seems to be upward trending, while thereafter it is downward trending. Therefore, a structural break seems to be present.</w:t>
       </w:r>
       <w:r>
         <w:rPr>
@@ -1184,415 +1448,25 @@
         <w:rPr>
           <w:lang w:val="en-US"/>
         </w:rPr>
-        <w:t>If no compensation is made for deterministic components, it can be inferred from Table X that most tests indicate the presence of a unit root, and the time series is likely I(1). This underscores the importance of correcting for deterministic components in testing for a unit root in the time series.</w:t>
-      </w:r>
-      <w:r>
-        <w:rPr>
-          <w:lang w:val="en-US"/>
-        </w:rPr>
-        <w:t xml:space="preserve"> </w:t>
-      </w:r>
-      <w:r>
-        <w:rPr>
-          <w:lang w:val="en-US"/>
-        </w:rPr>
-        <w:t xml:space="preserve">The </w:t>
-      </w:r>
-      <w:proofErr w:type="spellStart"/>
-      <w:r>
-        <w:rPr>
-          <w:lang w:val="en-US"/>
-        </w:rPr>
-        <w:t>Zivot</w:t>
-      </w:r>
-      <w:proofErr w:type="spellEnd"/>
-      <w:r>
-        <w:rPr>
-          <w:lang w:val="en-US"/>
-        </w:rPr>
-        <w:t>-Andrews test can be used to test for a unit root in a univariate process in the presence of serial correlation and a single structural break.</w:t>
-      </w:r>
-      <w:r>
-        <w:rPr>
-          <w:lang w:val="en-US"/>
-        </w:rPr>
-        <w:t xml:space="preserve"> Since the </w:t>
-      </w:r>
-      <w:proofErr w:type="spellStart"/>
-      <w:r>
-        <w:rPr>
-          <w:lang w:val="en-US"/>
-        </w:rPr>
-        <w:t>crop</w:t>
-      </w:r>
-      <w:r>
-        <w:rPr>
-          <w:lang w:val="en-US"/>
-        </w:rPr>
-        <w:t>_production</w:t>
-      </w:r>
-      <w:proofErr w:type="spellEnd"/>
-      <w:r>
-        <w:rPr>
-          <w:lang w:val="en-US"/>
-        </w:rPr>
-        <w:t xml:space="preserve"> time series does not show a structural </w:t>
-      </w:r>
-      <w:r>
-        <w:rPr>
-          <w:lang w:val="en-US"/>
-        </w:rPr>
-        <w:t>break,</w:t>
-      </w:r>
-      <w:r>
-        <w:rPr>
-          <w:lang w:val="en-US"/>
-        </w:rPr>
-        <w:t xml:space="preserve"> </w:t>
-      </w:r>
-      <w:r>
-        <w:rPr>
-          <w:lang w:val="en-US"/>
-        </w:rPr>
-        <w:t>we omit an elaboration on these test results.</w:t>
-      </w:r>
-    </w:p>
-    <w:p>
-      <w:pPr>
-        <w:rPr>
-          <w:lang w:val="en-US"/>
-        </w:rPr>
-      </w:pPr>
-      <w:r>
-        <w:rPr>
-          <w:u w:val="single"/>
-          <w:lang w:val="en-US"/>
-        </w:rPr>
-        <w:t>Mean temperature</w:t>
-      </w:r>
-      <w:r>
-        <w:rPr>
-          <w:lang w:val="en-US"/>
-        </w:rPr>
-        <w:br/>
-      </w:r>
-      <w:r>
-        <w:rPr>
-          <w:lang w:val="en-US"/>
-        </w:rPr>
-        <w:t xml:space="preserve">The </w:t>
-      </w:r>
-      <w:r>
-        <w:rPr>
-          <w:lang w:val="en-US"/>
-        </w:rPr>
-        <w:t>mean temperature</w:t>
-      </w:r>
-      <w:r>
-        <w:rPr>
-          <w:lang w:val="en-US"/>
-        </w:rPr>
-        <w:t xml:space="preserve"> time series </w:t>
-      </w:r>
-      <w:r>
-        <w:rPr>
-          <w:lang w:val="en-US"/>
-        </w:rPr>
-        <w:t>has</w:t>
-      </w:r>
-      <w:r>
-        <w:rPr>
-          <w:lang w:val="en-US"/>
-        </w:rPr>
-        <w:t xml:space="preserve"> a constant and a trend</w:t>
-      </w:r>
-      <w:r>
-        <w:rPr>
-          <w:lang w:val="en-US"/>
-        </w:rPr>
-        <w:t xml:space="preserve"> as deterministic components</w:t>
-      </w:r>
-      <w:r>
-        <w:rPr>
-          <w:lang w:val="en-US"/>
-        </w:rPr>
-        <w:t xml:space="preserve">. When adjusting for these deterministic components in conducting the unit root tests, </w:t>
-      </w:r>
-      <w:r>
-        <w:rPr>
-          <w:lang w:val="en-US"/>
-        </w:rPr>
-        <w:t>all</w:t>
-      </w:r>
-      <w:r>
-        <w:rPr>
-          <w:lang w:val="en-US"/>
-        </w:rPr>
-        <w:t xml:space="preserve"> test results indicate that the time series is already stationary I(0). Examining the p-values of the Dickey-Fuller, Augmented Dickey-Fuller, and the Phillips Perron tests, these reject the null hypothesis of the presence of a unit root in the time series. Moreover, the KPSS test fails to reject the null hypothesis of a stationary time </w:t>
-      </w:r>
-      <w:r>
-        <w:rPr>
-          <w:lang w:val="en-US"/>
-        </w:rPr>
-        <w:lastRenderedPageBreak/>
-        <w:t xml:space="preserve">series and suggests the time series is stationary I(0). If no compensation is made for deterministic components, it can be inferred from Table X that most tests indicate the presence of a unit root, and the time series is likely I(1). This underscores the importance of correcting for deterministic components in testing for a unit root in the time series. The </w:t>
-      </w:r>
-      <w:proofErr w:type="spellStart"/>
-      <w:r>
-        <w:rPr>
-          <w:lang w:val="en-US"/>
-        </w:rPr>
-        <w:t>Zivot</w:t>
-      </w:r>
-      <w:proofErr w:type="spellEnd"/>
-      <w:r>
-        <w:rPr>
-          <w:lang w:val="en-US"/>
-        </w:rPr>
-        <w:t xml:space="preserve">-Andrews test can be used to test for a unit root in a univariate process in the presence of serial correlation and a single structural break. Since the </w:t>
-      </w:r>
-      <w:proofErr w:type="spellStart"/>
-      <w:r>
-        <w:rPr>
-          <w:lang w:val="en-US"/>
-        </w:rPr>
-        <w:t>mean_temperature</w:t>
-      </w:r>
-      <w:proofErr w:type="spellEnd"/>
-      <w:r>
-        <w:rPr>
-          <w:lang w:val="en-US"/>
-        </w:rPr>
-        <w:t xml:space="preserve"> time series does not show a structural </w:t>
-      </w:r>
-      <w:r>
-        <w:rPr>
-          <w:lang w:val="en-US"/>
-        </w:rPr>
-        <w:t>break,</w:t>
-      </w:r>
-      <w:r>
-        <w:rPr>
-          <w:lang w:val="en-US"/>
-        </w:rPr>
-        <w:t xml:space="preserve"> we omit an elaboration on these test results.</w:t>
-      </w:r>
-    </w:p>
-    <w:p>
-      <w:pPr>
-        <w:rPr>
-          <w:lang w:val="en-US"/>
-        </w:rPr>
-      </w:pPr>
-      <w:r>
-        <w:rPr>
-          <w:u w:val="single"/>
-          <w:lang w:val="en-US"/>
-        </w:rPr>
-        <w:t>Mean</w:t>
-      </w:r>
-      <w:r>
-        <w:rPr>
-          <w:u w:val="single"/>
-          <w:lang w:val="en-US"/>
-        </w:rPr>
-        <w:t xml:space="preserve"> rainfall</w:t>
-      </w:r>
-      <w:r>
-        <w:rPr>
-          <w:lang w:val="en-US"/>
-        </w:rPr>
-        <w:t xml:space="preserve"> </w:t>
-      </w:r>
-      <w:r>
-        <w:rPr>
-          <w:lang w:val="en-US"/>
-        </w:rPr>
-        <w:br/>
-      </w:r>
-      <w:r>
-        <w:rPr>
-          <w:lang w:val="en-US"/>
-        </w:rPr>
-        <w:t xml:space="preserve">The </w:t>
-      </w:r>
-      <w:r>
-        <w:rPr>
-          <w:lang w:val="en-US"/>
-        </w:rPr>
-        <w:t xml:space="preserve">mean </w:t>
-      </w:r>
-      <w:r>
-        <w:rPr>
-          <w:lang w:val="en-US"/>
-        </w:rPr>
-        <w:t>rainfall</w:t>
-      </w:r>
-      <w:r>
-        <w:rPr>
-          <w:lang w:val="en-US"/>
-        </w:rPr>
-        <w:t xml:space="preserve"> time series </w:t>
-      </w:r>
-      <w:r>
-        <w:rPr>
-          <w:lang w:val="en-US"/>
-        </w:rPr>
-        <w:t>has</w:t>
-      </w:r>
-      <w:r>
-        <w:rPr>
-          <w:lang w:val="en-US"/>
-        </w:rPr>
-        <w:t xml:space="preserve"> a constant </w:t>
-      </w:r>
-      <w:r>
-        <w:rPr>
-          <w:lang w:val="en-US"/>
-        </w:rPr>
-        <w:t>as deterministic component</w:t>
-      </w:r>
-      <w:r>
-        <w:rPr>
-          <w:lang w:val="en-US"/>
-        </w:rPr>
-        <w:t>. When adjusting for th</w:t>
-      </w:r>
-      <w:r>
-        <w:rPr>
-          <w:lang w:val="en-US"/>
-        </w:rPr>
-        <w:t>i</w:t>
-      </w:r>
-      <w:r>
-        <w:rPr>
-          <w:lang w:val="en-US"/>
-        </w:rPr>
-        <w:t xml:space="preserve">s deterministic component in conducting the unit root tests, </w:t>
-      </w:r>
-      <w:r>
-        <w:rPr>
-          <w:lang w:val="en-US"/>
-        </w:rPr>
-        <w:t>all</w:t>
-      </w:r>
-      <w:r>
-        <w:rPr>
-          <w:lang w:val="en-US"/>
-        </w:rPr>
-        <w:t xml:space="preserve"> test results indicate that the time series is already stationary I(0). Examining the p-values of the Dickey-Fuller, Augmented Dickey-Fuller, and the Phillips Perron tests, these reject the null hypothesis of the presence of a unit root in the time series. Moreover, the KPSS test fails to reject the null hypothesis of a stationary time series and suggests the time series is stationary I(0). </w:t>
-      </w:r>
-      <w:r>
-        <w:rPr>
-          <w:lang w:val="en-US"/>
-        </w:rPr>
-        <w:t>We consider these findings plausible when examining the time series graph of mean rainfall.</w:t>
-      </w:r>
-    </w:p>
-    <w:p>
-      <w:pPr>
-        <w:rPr>
-          <w:lang w:val="en-US"/>
-        </w:rPr>
-      </w:pPr>
-      <w:r>
-        <w:rPr>
-          <w:u w:val="single"/>
-          <w:lang w:val="en-US"/>
-        </w:rPr>
-        <w:t>CO2</w:t>
-      </w:r>
-      <w:r>
-        <w:rPr>
-          <w:lang w:val="en-US"/>
-        </w:rPr>
-        <w:br/>
-      </w:r>
-      <w:r>
-        <w:rPr>
-          <w:lang w:val="en-US"/>
-        </w:rPr>
-        <w:t>In the first half of the sample the time series seems to be upward trending, while thereafter it is downward trending. Therefore, a structural break seems to be present.</w:t>
-      </w:r>
-      <w:r>
-        <w:rPr>
-          <w:lang w:val="en-US"/>
-        </w:rPr>
-        <w:t xml:space="preserve"> </w:t>
-      </w:r>
-      <w:r>
-        <w:rPr>
-          <w:lang w:val="en-US"/>
-        </w:rPr>
-        <w:t xml:space="preserve">The </w:t>
-      </w:r>
-      <w:proofErr w:type="spellStart"/>
-      <w:r>
-        <w:rPr>
-          <w:lang w:val="en-US"/>
-        </w:rPr>
-        <w:t>Zivot</w:t>
-      </w:r>
-      <w:proofErr w:type="spellEnd"/>
-      <w:r>
-        <w:rPr>
-          <w:lang w:val="en-US"/>
-        </w:rPr>
-        <w:t>-Andrews test can be used to test for a unit root in a univariate process in the presence of a single structural break.</w:t>
-      </w:r>
-      <w:r>
-        <w:rPr>
-          <w:lang w:val="en-US"/>
-        </w:rPr>
-        <w:t xml:space="preserve"> Under the null-</w:t>
-      </w:r>
-      <w:proofErr w:type="spellStart"/>
-      <w:r>
-        <w:rPr>
-          <w:lang w:val="en-US"/>
-        </w:rPr>
-        <w:t>hypohesis</w:t>
-      </w:r>
-      <w:proofErr w:type="spellEnd"/>
-      <w:r>
-        <w:rPr>
-          <w:lang w:val="en-US"/>
-        </w:rPr>
-        <w:t xml:space="preserve">, the time series has a unit root with a single structural break. Looking at the p-values of the </w:t>
-      </w:r>
-      <w:proofErr w:type="spellStart"/>
-      <w:r>
-        <w:rPr>
-          <w:lang w:val="en-US"/>
-        </w:rPr>
-        <w:t>Zivot</w:t>
-      </w:r>
-      <w:proofErr w:type="spellEnd"/>
-      <w:r>
-        <w:rPr>
-          <w:lang w:val="en-US"/>
-        </w:rPr>
-        <w:t>-Andrews test</w:t>
-      </w:r>
-      <w:r>
-        <w:rPr>
-          <w:lang w:val="en-US"/>
-        </w:rPr>
-        <w:t xml:space="preserve">s for CO2, it does not reject the </w:t>
-      </w:r>
-      <w:proofErr w:type="spellStart"/>
-      <w:r>
-        <w:rPr>
-          <w:lang w:val="en-US"/>
-        </w:rPr>
-        <w:t>the</w:t>
-      </w:r>
-      <w:proofErr w:type="spellEnd"/>
-      <w:r>
-        <w:rPr>
-          <w:lang w:val="en-US"/>
-        </w:rPr>
-        <w:t xml:space="preserve"> null hypothesis, indicating the timeseries to be I(0) and have a unit root with a structural break.</w:t>
+        <w:t>The Zivot-Andrews test can be used to test for a unit root in a univariate process in the presence of a single structural break.</w:t>
+      </w:r>
+      <w:r>
+        <w:rPr>
+          <w:lang w:val="en-US"/>
+        </w:rPr>
+        <w:t xml:space="preserve"> Under the null-hypohesis, the time series has a unit root with a single structural break. Looking at the p-values of the </w:t>
+      </w:r>
+      <w:r>
+        <w:rPr>
+          <w:lang w:val="en-US"/>
+        </w:rPr>
+        <w:t>Zivot-Andrews test</w:t>
+      </w:r>
+      <w:r>
+        <w:rPr>
+          <w:lang w:val="en-US"/>
+        </w:rPr>
+        <w:t>s for CO2, it does not reject the the null hypothesis, indicating the timeseries to be I(0) and have a unit root with a structural break.</w:t>
       </w:r>
     </w:p>
     <w:p>
@@ -2775,17 +2649,12 @@
 </file>
 
 <file path=customXml/item1.xml><?xml version="1.0" encoding="utf-8"?>
-<p:properties xmlns:p="http://schemas.microsoft.com/office/2006/metadata/properties" xmlns:xsi="http://www.w3.org/2001/XMLSchema-instance" xmlns:pc="http://schemas.microsoft.com/office/infopath/2007/PartnerControls">
-  <documentManagement>
-    <_ip_UnifiedCompliancePolicyUIAction xmlns="http://schemas.microsoft.com/sharepoint/v3" xsi:nil="true"/>
-    <Summary xmlns="be014630-cbff-4146-af05-4f94ede5bcda" xsi:nil="true"/>
-    <lcf76f155ced4ddcb4097134ff3c332f xmlns="be014630-cbff-4146-af05-4f94ede5bcda">
-      <Terms xmlns="http://schemas.microsoft.com/office/infopath/2007/PartnerControls"/>
-    </lcf76f155ced4ddcb4097134ff3c332f>
-    <TaxCatchAll xmlns="10d48f9a-2d44-482b-b7c3-9f0939576879" xsi:nil="true"/>
-    <_ip_UnifiedCompliancePolicyProperties xmlns="http://schemas.microsoft.com/sharepoint/v3" xsi:nil="true"/>
-  </documentManagement>
-</p:properties>
+<?mso-contentType ?>
+<FormTemplates xmlns="http://schemas.microsoft.com/sharepoint/v3/contenttype/forms">
+  <Display>DocumentLibraryForm</Display>
+  <Edit>DocumentLibraryForm</Edit>
+  <New>DocumentLibraryForm</New>
+</FormTemplates>
 </file>
 
 <file path=customXml/item2.xml><?xml version="1.0" encoding="utf-8"?>
@@ -3063,22 +2932,23 @@
 </file>
 
 <file path=customXml/item3.xml><?xml version="1.0" encoding="utf-8"?>
-<?mso-contentType ?>
-<FormTemplates xmlns="http://schemas.microsoft.com/sharepoint/v3/contenttype/forms">
-  <Display>DocumentLibraryForm</Display>
-  <Edit>DocumentLibraryForm</Edit>
-  <New>DocumentLibraryForm</New>
-</FormTemplates>
+<p:properties xmlns:p="http://schemas.microsoft.com/office/2006/metadata/properties" xmlns:xsi="http://www.w3.org/2001/XMLSchema-instance" xmlns:pc="http://schemas.microsoft.com/office/infopath/2007/PartnerControls">
+  <documentManagement>
+    <_ip_UnifiedCompliancePolicyUIAction xmlns="http://schemas.microsoft.com/sharepoint/v3" xsi:nil="true"/>
+    <Summary xmlns="be014630-cbff-4146-af05-4f94ede5bcda" xsi:nil="true"/>
+    <lcf76f155ced4ddcb4097134ff3c332f xmlns="be014630-cbff-4146-af05-4f94ede5bcda">
+      <Terms xmlns="http://schemas.microsoft.com/office/infopath/2007/PartnerControls"/>
+    </lcf76f155ced4ddcb4097134ff3c332f>
+    <TaxCatchAll xmlns="10d48f9a-2d44-482b-b7c3-9f0939576879" xsi:nil="true"/>
+    <_ip_UnifiedCompliancePolicyProperties xmlns="http://schemas.microsoft.com/sharepoint/v3" xsi:nil="true"/>
+  </documentManagement>
+</p:properties>
 </file>
 
 <file path=customXml/itemProps1.xml><?xml version="1.0" encoding="utf-8"?>
-<ds:datastoreItem xmlns:ds="http://schemas.openxmlformats.org/officeDocument/2006/customXml" ds:itemID="{3D711824-69D3-4A0B-842E-22950BF53691}">
+<ds:datastoreItem xmlns:ds="http://schemas.openxmlformats.org/officeDocument/2006/customXml" ds:itemID="{A8B35466-153A-43E4-92F4-FFBE19BAB6FB}">
   <ds:schemaRefs>
-    <ds:schemaRef ds:uri="http://schemas.microsoft.com/office/2006/metadata/properties"/>
-    <ds:schemaRef ds:uri="http://schemas.microsoft.com/office/infopath/2007/PartnerControls"/>
-    <ds:schemaRef ds:uri="http://schemas.microsoft.com/sharepoint/v3"/>
-    <ds:schemaRef ds:uri="be014630-cbff-4146-af05-4f94ede5bcda"/>
-    <ds:schemaRef ds:uri="10d48f9a-2d44-482b-b7c3-9f0939576879"/>
+    <ds:schemaRef ds:uri="http://schemas.microsoft.com/sharepoint/v3/contenttype/forms"/>
   </ds:schemaRefs>
 </ds:datastoreItem>
 </file>
@@ -3104,9 +2974,13 @@
 </file>
 
 <file path=customXml/itemProps3.xml><?xml version="1.0" encoding="utf-8"?>
-<ds:datastoreItem xmlns:ds="http://schemas.openxmlformats.org/officeDocument/2006/customXml" ds:itemID="{A8B35466-153A-43E4-92F4-FFBE19BAB6FB}">
+<ds:datastoreItem xmlns:ds="http://schemas.openxmlformats.org/officeDocument/2006/customXml" ds:itemID="{3D711824-69D3-4A0B-842E-22950BF53691}">
   <ds:schemaRefs>
-    <ds:schemaRef ds:uri="http://schemas.microsoft.com/sharepoint/v3/contenttype/forms"/>
+    <ds:schemaRef ds:uri="http://schemas.microsoft.com/office/2006/metadata/properties"/>
+    <ds:schemaRef ds:uri="http://schemas.microsoft.com/office/infopath/2007/PartnerControls"/>
+    <ds:schemaRef ds:uri="http://schemas.microsoft.com/sharepoint/v3"/>
+    <ds:schemaRef ds:uri="be014630-cbff-4146-af05-4f94ede5bcda"/>
+    <ds:schemaRef ds:uri="10d48f9a-2d44-482b-b7c3-9f0939576879"/>
   </ds:schemaRefs>
 </ds:datastoreItem>
 </file>
</xml_diff>

<commit_message>
CO2 variable and up till VECM
</commit_message>
<xml_diff>
--- a/MVE_Assignment.docx
+++ b/MVE_Assignment.docx
@@ -104,13 +104,23 @@
           <w:lang w:val="en-US"/>
         </w:rPr>
       </w:pPr>
-      <w:r>
-        <w:rPr>
-          <w:i/>
-          <w:iCs/>
-          <w:lang w:val="en-US"/>
-        </w:rPr>
-        <w:t>ment. Note that the research question should involve at least one climate</w:t>
+      <w:proofErr w:type="spellStart"/>
+      <w:r>
+        <w:rPr>
+          <w:i/>
+          <w:iCs/>
+          <w:lang w:val="en-US"/>
+        </w:rPr>
+        <w:t>ment</w:t>
+      </w:r>
+      <w:proofErr w:type="spellEnd"/>
+      <w:r>
+        <w:rPr>
+          <w:i/>
+          <w:iCs/>
+          <w:lang w:val="en-US"/>
+        </w:rPr>
+        <w:t>. Note that the research question should involve at least one climate</w:t>
       </w:r>
     </w:p>
     <w:p>
@@ -611,7 +621,19 @@
         <w:rPr>
           <w:lang w:val="en-US"/>
         </w:rPr>
-        <w:t xml:space="preserve"> To stabilize the distribution we take logarithms of CO2.</w:t>
+        <w:t xml:space="preserve"> To stabilize the </w:t>
+      </w:r>
+      <w:r>
+        <w:rPr>
+          <w:lang w:val="en-US"/>
+        </w:rPr>
+        <w:t>distribution,</w:t>
+      </w:r>
+      <w:r>
+        <w:rPr>
+          <w:lang w:val="en-US"/>
+        </w:rPr>
+        <w:t xml:space="preserve"> we take logarithms of CO2.</w:t>
       </w:r>
     </w:p>
     <w:p>
@@ -966,7 +988,35 @@
         <w:rPr>
           <w:lang w:val="en-US"/>
         </w:rPr>
-        <w:t xml:space="preserve">. Moreover, the autocorrelation graphs emphasize this hypothesis, showing that there only might be some negative serial correlation in the first lag of the residuals of mean_temperature and crop_production. However, analyzing the order of integration of the time series we correct for possible serial autocorrelation in the residuals by using the Augmented Dickey-Fuller test, Phillips Perron test, </w:t>
+        <w:t xml:space="preserve">. Moreover, the autocorrelation graphs emphasize this hypothesis, showing that there only might be some negative serial correlation in the first lag of the residuals of </w:t>
+      </w:r>
+      <w:proofErr w:type="spellStart"/>
+      <w:r>
+        <w:rPr>
+          <w:lang w:val="en-US"/>
+        </w:rPr>
+        <w:t>mean_temperature</w:t>
+      </w:r>
+      <w:proofErr w:type="spellEnd"/>
+      <w:r>
+        <w:rPr>
+          <w:lang w:val="en-US"/>
+        </w:rPr>
+        <w:t xml:space="preserve"> and </w:t>
+      </w:r>
+      <w:proofErr w:type="spellStart"/>
+      <w:r>
+        <w:rPr>
+          <w:lang w:val="en-US"/>
+        </w:rPr>
+        <w:t>crop_production</w:t>
+      </w:r>
+      <w:proofErr w:type="spellEnd"/>
+      <w:r>
+        <w:rPr>
+          <w:lang w:val="en-US"/>
+        </w:rPr>
+        <w:t xml:space="preserve">. However, analyzing the order of integration of the time series we correct for possible serial autocorrelation in the residuals by using the Augmented Dickey-Fuller test, Phillips Perron test, </w:t>
       </w:r>
       <w:r>
         <w:rPr>
@@ -1164,19 +1214,47 @@
         <w:rPr>
           <w:lang w:val="en-US"/>
         </w:rPr>
-        <w:t>The Zivot-Andrews test can be used to test for a unit root in a univariate process in the presence of serial correlation and a single structural break.</w:t>
-      </w:r>
-      <w:r>
-        <w:rPr>
-          <w:lang w:val="en-US"/>
-        </w:rPr>
-        <w:t xml:space="preserve"> Since the crop</w:t>
-      </w:r>
-      <w:r>
-        <w:rPr>
-          <w:lang w:val="en-US"/>
-        </w:rPr>
-        <w:t xml:space="preserve">_production time series does not show a structural </w:t>
+        <w:t xml:space="preserve">The </w:t>
+      </w:r>
+      <w:proofErr w:type="spellStart"/>
+      <w:r>
+        <w:rPr>
+          <w:lang w:val="en-US"/>
+        </w:rPr>
+        <w:t>Zivot</w:t>
+      </w:r>
+      <w:proofErr w:type="spellEnd"/>
+      <w:r>
+        <w:rPr>
+          <w:lang w:val="en-US"/>
+        </w:rPr>
+        <w:t>-Andrews test can be used to test for a unit root in a univariate process in the presence of serial correlation and a single structural break.</w:t>
+      </w:r>
+      <w:r>
+        <w:rPr>
+          <w:lang w:val="en-US"/>
+        </w:rPr>
+        <w:t xml:space="preserve"> Since the </w:t>
+      </w:r>
+      <w:proofErr w:type="spellStart"/>
+      <w:r>
+        <w:rPr>
+          <w:lang w:val="en-US"/>
+        </w:rPr>
+        <w:t>crop</w:t>
+      </w:r>
+      <w:r>
+        <w:rPr>
+          <w:lang w:val="en-US"/>
+        </w:rPr>
+        <w:t>_production</w:t>
+      </w:r>
+      <w:proofErr w:type="spellEnd"/>
+      <w:r>
+        <w:rPr>
+          <w:lang w:val="en-US"/>
+        </w:rPr>
+        <w:t xml:space="preserve"> time series does not show a structural </w:t>
       </w:r>
       <w:r>
         <w:rPr>
@@ -1275,14 +1353,30 @@
           <w:lang w:val="en-US"/>
         </w:rPr>
         <w:lastRenderedPageBreak/>
-        <w:t xml:space="preserve">series and suggests the time series is stationary I(0). If no compensation is made for deterministic components, it can be inferred from Table X that most tests indicate the presence of a unit root, and the time series is likely I(1). This underscores the importance of correcting for deterministic components in testing for a unit root in the time series. The Zivot-Andrews test can be used to test for a unit root in a univariate process in the presence of serial correlation and a single structural break. Since the </w:t>
-      </w:r>
+        <w:t xml:space="preserve">series and suggests the time series is stationary I(0). If no compensation is made for deterministic components, it can be inferred from Table X that most tests indicate the presence of a unit root, and the time series is likely I(1). This underscores the importance of correcting for deterministic components in testing for a unit root in the time series. The </w:t>
+      </w:r>
+      <w:proofErr w:type="spellStart"/>
+      <w:r>
+        <w:rPr>
+          <w:lang w:val="en-US"/>
+        </w:rPr>
+        <w:t>Zivot</w:t>
+      </w:r>
+      <w:proofErr w:type="spellEnd"/>
+      <w:r>
+        <w:rPr>
+          <w:lang w:val="en-US"/>
+        </w:rPr>
+        <w:t xml:space="preserve">-Andrews test can be used to test for a unit root in a univariate process in the presence of serial correlation and a single structural break. Since the </w:t>
+      </w:r>
+      <w:proofErr w:type="spellStart"/>
       <w:r>
         <w:rPr>
           <w:lang w:val="en-US"/>
         </w:rPr>
         <w:t>mean_temperature</w:t>
       </w:r>
+      <w:proofErr w:type="spellEnd"/>
       <w:r>
         <w:rPr>
           <w:lang w:val="en-US"/>
@@ -1448,25 +1542,75 @@
         <w:rPr>
           <w:lang w:val="en-US"/>
         </w:rPr>
-        <w:t>The Zivot-Andrews test can be used to test for a unit root in a univariate process in the presence of a single structural break.</w:t>
-      </w:r>
-      <w:r>
-        <w:rPr>
-          <w:lang w:val="en-US"/>
-        </w:rPr>
-        <w:t xml:space="preserve"> Under the null-hypohesis, the time series has a unit root with a single structural break. Looking at the p-values of the </w:t>
-      </w:r>
-      <w:r>
-        <w:rPr>
-          <w:lang w:val="en-US"/>
-        </w:rPr>
-        <w:t>Zivot-Andrews test</w:t>
-      </w:r>
-      <w:r>
-        <w:rPr>
-          <w:lang w:val="en-US"/>
-        </w:rPr>
-        <w:t>s for CO2, it does not reject the the null hypothesis, indicating the timeseries to be I(0) and have a unit root with a structural break.</w:t>
+        <w:t xml:space="preserve">The </w:t>
+      </w:r>
+      <w:proofErr w:type="spellStart"/>
+      <w:r>
+        <w:rPr>
+          <w:lang w:val="en-US"/>
+        </w:rPr>
+        <w:t>Zivot</w:t>
+      </w:r>
+      <w:proofErr w:type="spellEnd"/>
+      <w:r>
+        <w:rPr>
+          <w:lang w:val="en-US"/>
+        </w:rPr>
+        <w:t>-Andrews test can be used to test for a unit root in a univariate process in the presence of a single structural break.</w:t>
+      </w:r>
+      <w:r>
+        <w:rPr>
+          <w:lang w:val="en-US"/>
+        </w:rPr>
+        <w:t xml:space="preserve"> Under the null-</w:t>
+      </w:r>
+      <w:proofErr w:type="spellStart"/>
+      <w:r>
+        <w:rPr>
+          <w:lang w:val="en-US"/>
+        </w:rPr>
+        <w:t>hypohesis</w:t>
+      </w:r>
+      <w:proofErr w:type="spellEnd"/>
+      <w:r>
+        <w:rPr>
+          <w:lang w:val="en-US"/>
+        </w:rPr>
+        <w:t xml:space="preserve">, the time series has a unit root with a single structural break. Looking at the p-values of the </w:t>
+      </w:r>
+      <w:proofErr w:type="spellStart"/>
+      <w:r>
+        <w:rPr>
+          <w:lang w:val="en-US"/>
+        </w:rPr>
+        <w:t>Zivot</w:t>
+      </w:r>
+      <w:proofErr w:type="spellEnd"/>
+      <w:r>
+        <w:rPr>
+          <w:lang w:val="en-US"/>
+        </w:rPr>
+        <w:t>-Andrews test</w:t>
+      </w:r>
+      <w:r>
+        <w:rPr>
+          <w:lang w:val="en-US"/>
+        </w:rPr>
+        <w:t xml:space="preserve">s for CO2, it does not reject the </w:t>
+      </w:r>
+      <w:proofErr w:type="spellStart"/>
+      <w:r>
+        <w:rPr>
+          <w:lang w:val="en-US"/>
+        </w:rPr>
+        <w:t>the</w:t>
+      </w:r>
+      <w:proofErr w:type="spellEnd"/>
+      <w:r>
+        <w:rPr>
+          <w:lang w:val="en-US"/>
+        </w:rPr>
+        <w:t xml:space="preserve"> null hypothesis, indicating the timeseries to be I(0) and have a unit root with a structural break.</w:t>
       </w:r>
     </w:p>
     <w:p>
@@ -1493,7 +1637,21 @@
           <w:lang w:val="en-US"/>
         </w:rPr>
         <w:br/>
-        <w:t>Looking at Table X, we can see that by taking first differences all time series seem to be transformed to a stationary process. Therefore, the time series level data do not appear to have I(2) processes. However, b</w:t>
+        <w:t xml:space="preserve">Looking at Table X, we can see that by taking first differences </w:t>
+      </w:r>
+      <w:proofErr w:type="spellStart"/>
+      <w:r>
+        <w:rPr>
+          <w:lang w:val="en-US"/>
+        </w:rPr>
+        <w:t>all time</w:t>
+      </w:r>
+      <w:proofErr w:type="spellEnd"/>
+      <w:r>
+        <w:rPr>
+          <w:lang w:val="en-US"/>
+        </w:rPr>
+        <w:t xml:space="preserve"> series seem to be transformed to a stationary process. Therefore, the time series level data do not appear to have I(2) processes. However, b</w:t>
       </w:r>
       <w:r>
         <w:rPr>
@@ -2649,12 +2807,17 @@
 </file>
 
 <file path=customXml/item1.xml><?xml version="1.0" encoding="utf-8"?>
-<?mso-contentType ?>
-<FormTemplates xmlns="http://schemas.microsoft.com/sharepoint/v3/contenttype/forms">
-  <Display>DocumentLibraryForm</Display>
-  <Edit>DocumentLibraryForm</Edit>
-  <New>DocumentLibraryForm</New>
-</FormTemplates>
+<p:properties xmlns:p="http://schemas.microsoft.com/office/2006/metadata/properties" xmlns:xsi="http://www.w3.org/2001/XMLSchema-instance" xmlns:pc="http://schemas.microsoft.com/office/infopath/2007/PartnerControls">
+  <documentManagement>
+    <_ip_UnifiedCompliancePolicyUIAction xmlns="http://schemas.microsoft.com/sharepoint/v3" xsi:nil="true"/>
+    <Summary xmlns="be014630-cbff-4146-af05-4f94ede5bcda" xsi:nil="true"/>
+    <lcf76f155ced4ddcb4097134ff3c332f xmlns="be014630-cbff-4146-af05-4f94ede5bcda">
+      <Terms xmlns="http://schemas.microsoft.com/office/infopath/2007/PartnerControls"/>
+    </lcf76f155ced4ddcb4097134ff3c332f>
+    <TaxCatchAll xmlns="10d48f9a-2d44-482b-b7c3-9f0939576879" xsi:nil="true"/>
+    <_ip_UnifiedCompliancePolicyProperties xmlns="http://schemas.microsoft.com/sharepoint/v3" xsi:nil="true"/>
+  </documentManagement>
+</p:properties>
 </file>
 
 <file path=customXml/item2.xml><?xml version="1.0" encoding="utf-8"?>
@@ -2932,23 +3095,22 @@
 </file>
 
 <file path=customXml/item3.xml><?xml version="1.0" encoding="utf-8"?>
-<p:properties xmlns:p="http://schemas.microsoft.com/office/2006/metadata/properties" xmlns:xsi="http://www.w3.org/2001/XMLSchema-instance" xmlns:pc="http://schemas.microsoft.com/office/infopath/2007/PartnerControls">
-  <documentManagement>
-    <_ip_UnifiedCompliancePolicyUIAction xmlns="http://schemas.microsoft.com/sharepoint/v3" xsi:nil="true"/>
-    <Summary xmlns="be014630-cbff-4146-af05-4f94ede5bcda" xsi:nil="true"/>
-    <lcf76f155ced4ddcb4097134ff3c332f xmlns="be014630-cbff-4146-af05-4f94ede5bcda">
-      <Terms xmlns="http://schemas.microsoft.com/office/infopath/2007/PartnerControls"/>
-    </lcf76f155ced4ddcb4097134ff3c332f>
-    <TaxCatchAll xmlns="10d48f9a-2d44-482b-b7c3-9f0939576879" xsi:nil="true"/>
-    <_ip_UnifiedCompliancePolicyProperties xmlns="http://schemas.microsoft.com/sharepoint/v3" xsi:nil="true"/>
-  </documentManagement>
-</p:properties>
+<?mso-contentType ?>
+<FormTemplates xmlns="http://schemas.microsoft.com/sharepoint/v3/contenttype/forms">
+  <Display>DocumentLibraryForm</Display>
+  <Edit>DocumentLibraryForm</Edit>
+  <New>DocumentLibraryForm</New>
+</FormTemplates>
 </file>
 
 <file path=customXml/itemProps1.xml><?xml version="1.0" encoding="utf-8"?>
-<ds:datastoreItem xmlns:ds="http://schemas.openxmlformats.org/officeDocument/2006/customXml" ds:itemID="{A8B35466-153A-43E4-92F4-FFBE19BAB6FB}">
+<ds:datastoreItem xmlns:ds="http://schemas.openxmlformats.org/officeDocument/2006/customXml" ds:itemID="{3D711824-69D3-4A0B-842E-22950BF53691}">
   <ds:schemaRefs>
-    <ds:schemaRef ds:uri="http://schemas.microsoft.com/sharepoint/v3/contenttype/forms"/>
+    <ds:schemaRef ds:uri="http://schemas.microsoft.com/office/2006/metadata/properties"/>
+    <ds:schemaRef ds:uri="http://schemas.microsoft.com/office/infopath/2007/PartnerControls"/>
+    <ds:schemaRef ds:uri="http://schemas.microsoft.com/sharepoint/v3"/>
+    <ds:schemaRef ds:uri="be014630-cbff-4146-af05-4f94ede5bcda"/>
+    <ds:schemaRef ds:uri="10d48f9a-2d44-482b-b7c3-9f0939576879"/>
   </ds:schemaRefs>
 </ds:datastoreItem>
 </file>
@@ -2974,13 +3136,9 @@
 </file>
 
 <file path=customXml/itemProps3.xml><?xml version="1.0" encoding="utf-8"?>
-<ds:datastoreItem xmlns:ds="http://schemas.openxmlformats.org/officeDocument/2006/customXml" ds:itemID="{3D711824-69D3-4A0B-842E-22950BF53691}">
+<ds:datastoreItem xmlns:ds="http://schemas.openxmlformats.org/officeDocument/2006/customXml" ds:itemID="{A8B35466-153A-43E4-92F4-FFBE19BAB6FB}">
   <ds:schemaRefs>
-    <ds:schemaRef ds:uri="http://schemas.microsoft.com/office/2006/metadata/properties"/>
-    <ds:schemaRef ds:uri="http://schemas.microsoft.com/office/infopath/2007/PartnerControls"/>
-    <ds:schemaRef ds:uri="http://schemas.microsoft.com/sharepoint/v3"/>
-    <ds:schemaRef ds:uri="be014630-cbff-4146-af05-4f94ede5bcda"/>
-    <ds:schemaRef ds:uri="10d48f9a-2d44-482b-b7c3-9f0939576879"/>
+    <ds:schemaRef ds:uri="http://schemas.microsoft.com/sharepoint/v3/contenttype/forms"/>
   </ds:schemaRefs>
 </ds:datastoreItem>
 </file>
</xml_diff>